<commit_message>
Fix minor bugs in 'HW3.docx'.
</commit_message>
<xml_diff>
--- a/HW3/HW3_0416047.docx
+++ b/HW3/HW3_0416047.docx
@@ -268,7 +268,7 @@
           <w:sz w:val="28"/>
           <w:szCs w:val="28"/>
         </w:rPr>
-        <w:t>6_</w:t>
+        <w:t>6</w:t>
       </w:r>
       <w:r>
         <w:rPr>
@@ -6143,7 +6143,7 @@
         <w:spacing w:line="480" w:lineRule="exact"/>
         <w:ind w:leftChars="0" w:left="567"/>
         <w:rPr>
-          <w:rFonts w:ascii="Noto Sans CJK TC DemiLight" w:eastAsia="Noto Sans CJK TC DemiLight" w:hAnsi="Noto Sans CJK TC DemiLight" w:cs="Times New Roman" w:hint="eastAsia"/>
+          <w:rFonts w:ascii="Noto Sans CJK TC DemiLight" w:eastAsia="Noto Sans CJK TC DemiLight" w:hAnsi="Noto Sans CJK TC DemiLight" w:cs="Times New Roman"/>
           <w:spacing w:val="-1"/>
           <w:kern w:val="0"/>
           <w:sz w:val="28"/>
@@ -6199,7 +6199,7 @@
         <w:spacing w:line="480" w:lineRule="exact"/>
         <w:ind w:leftChars="0" w:left="567"/>
         <w:rPr>
-          <w:rFonts w:ascii="Noto Sans CJK TC DemiLight" w:eastAsia="Noto Sans CJK TC DemiLight" w:hAnsi="Noto Sans CJK TC DemiLight" w:cs="Times New Roman" w:hint="eastAsia"/>
+          <w:rFonts w:ascii="Noto Sans CJK TC DemiLight" w:eastAsia="Noto Sans CJK TC DemiLight" w:hAnsi="Noto Sans CJK TC DemiLight" w:cs="Times New Roman"/>
           <w:spacing w:val="-1"/>
           <w:kern w:val="0"/>
           <w:sz w:val="28"/>
@@ -6308,19 +6308,6 @@
         </m:r>
         <m:r>
           <m:rPr>
-            <m:sty m:val="p"/>
-          </m:rPr>
-          <w:rPr>
-            <w:rFonts w:ascii="Cambria Math" w:eastAsia="Noto Sans CJK TC DemiLight" w:hAnsi="Cambria Math" w:cs="Times New Roman"/>
-            <w:spacing w:val="-1"/>
-            <w:kern w:val="0"/>
-            <w:sz w:val="28"/>
-            <w:szCs w:val="28"/>
-          </w:rPr>
-          <m:t>∈</m:t>
-        </m:r>
-        <m:r>
-          <m:rPr>
             <m:scr m:val="script"/>
             <m:sty m:val="p"/>
           </m:rPr>
@@ -6331,7 +6318,7 @@
             <w:sz w:val="28"/>
             <w:szCs w:val="28"/>
           </w:rPr>
-          <m:t xml:space="preserve">F, </m:t>
+          <m:t xml:space="preserve">∈F, </m:t>
         </m:r>
         <m:r>
           <w:rPr>
@@ -6795,20 +6782,7 @@
             <w:sz w:val="28"/>
             <w:szCs w:val="28"/>
           </w:rPr>
-          <m:t>h</m:t>
-        </m:r>
-        <m:r>
-          <m:rPr>
-            <m:sty m:val="p"/>
-          </m:rPr>
-          <w:rPr>
-            <w:rFonts w:ascii="Cambria Math" w:eastAsia="Noto Sans CJK TC DemiLight" w:hAnsi="Cambria Math" w:cs="Times New Roman"/>
-            <w:spacing w:val="-1"/>
-            <w:kern w:val="0"/>
-            <w:sz w:val="28"/>
-            <w:szCs w:val="28"/>
-          </w:rPr>
-          <m:t>(</m:t>
+          <m:t>h(</m:t>
         </m:r>
         <m:r>
           <w:rPr>
@@ -6831,33 +6805,7 @@
             <w:sz w:val="28"/>
             <w:szCs w:val="28"/>
           </w:rPr>
-          <m:t>)</m:t>
-        </m:r>
-        <m:r>
-          <m:rPr>
-            <m:sty m:val="p"/>
-          </m:rPr>
-          <w:rPr>
-            <w:rFonts w:ascii="Cambria Math" w:eastAsia="Noto Sans CJK TC DemiLight" w:hAnsi="Cambria Math" w:cs="Times New Roman"/>
-            <w:spacing w:val="-1"/>
-            <w:kern w:val="0"/>
-            <w:sz w:val="28"/>
-            <w:szCs w:val="28"/>
-          </w:rPr>
-          <m:t>=</m:t>
-        </m:r>
-        <m:r>
-          <m:rPr>
-            <m:sty m:val="p"/>
-          </m:rPr>
-          <w:rPr>
-            <w:rFonts w:ascii="Cambria Math" w:eastAsia="Noto Sans CJK TC DemiLight" w:hAnsi="Cambria Math" w:cs="Times New Roman"/>
-            <w:spacing w:val="-1"/>
-            <w:kern w:val="0"/>
-            <w:sz w:val="28"/>
-            <w:szCs w:val="28"/>
-          </w:rPr>
-          <m:t>0</m:t>
+          <m:t>)=0</m:t>
         </m:r>
       </m:oMath>
       <w:r>
@@ -7052,17 +7000,7 @@
             <w:sz w:val="28"/>
             <w:szCs w:val="28"/>
           </w:rPr>
-          <m:t>i</m:t>
-        </m:r>
-        <m:r>
-          <w:rPr>
-            <w:rFonts w:ascii="Cambria Math" w:eastAsia="Noto Sans CJK TC DemiLight" w:hAnsi="Cambria Math" w:cs="Times New Roman"/>
-            <w:spacing w:val="-1"/>
-            <w:kern w:val="0"/>
-            <w:sz w:val="28"/>
-            <w:szCs w:val="28"/>
-          </w:rPr>
-          <m:t>=</m:t>
+          <m:t>i=</m:t>
         </m:r>
         <m:r>
           <m:rPr>
@@ -7816,17 +7754,7 @@
               <w:sz w:val="28"/>
               <w:szCs w:val="28"/>
             </w:rPr>
-            <m:t xml:space="preserve"> </m:t>
-          </m:r>
-          <m:r>
-            <w:rPr>
-              <w:rFonts w:ascii="Cambria Math" w:eastAsia="Noto Sans CJK TC DemiLight" w:hAnsi="Cambria Math" w:cs="Times New Roman"/>
-              <w:spacing w:val="-1"/>
-              <w:kern w:val="0"/>
-              <w:sz w:val="28"/>
-              <w:szCs w:val="28"/>
-            </w:rPr>
-            <m:t>tx+</m:t>
+            <m:t xml:space="preserve"> tx+</m:t>
           </m:r>
           <m:d>
             <m:dPr>
@@ -8039,7 +7967,7 @@
       <w:pPr>
         <w:spacing w:line="480" w:lineRule="exact"/>
         <w:rPr>
-          <w:rFonts w:ascii="Inconsolata" w:eastAsia="Noto Sans CJK TC DemiLight" w:hAnsi="Inconsolata" w:cs="Times New Roman" w:hint="eastAsia"/>
+          <w:rFonts w:ascii="Inconsolata" w:eastAsia="Noto Sans CJK TC DemiLight" w:hAnsi="Inconsolata" w:cs="Times New Roman"/>
           <w:spacing w:val="-1"/>
           <w:kern w:val="0"/>
           <w:sz w:val="28"/>
@@ -8269,7 +8197,7 @@
       <w:pPr>
         <w:spacing w:line="480" w:lineRule="exact"/>
         <w:rPr>
-          <w:rFonts w:ascii="Noto Sans CJK TC DemiLight" w:eastAsia="Noto Sans CJK TC DemiLight" w:hAnsi="Noto Sans CJK TC DemiLight" w:cs="Times New Roman" w:hint="eastAsia"/>
+          <w:rFonts w:ascii="Noto Sans CJK TC DemiLight" w:eastAsia="Noto Sans CJK TC DemiLight" w:hAnsi="Noto Sans CJK TC DemiLight" w:cs="Times New Roman"/>
           <w:spacing w:val="-1"/>
           <w:kern w:val="0"/>
           <w:sz w:val="28"/>
@@ -8317,7 +8245,7 @@
       <w:pPr>
         <w:spacing w:line="480" w:lineRule="exact"/>
         <w:rPr>
-          <w:rFonts w:ascii="Noto Sans CJK TC DemiLight" w:eastAsia="Noto Sans CJK TC DemiLight" w:hAnsi="Noto Sans CJK TC DemiLight" w:cs="Times New Roman" w:hint="eastAsia"/>
+          <w:rFonts w:ascii="Noto Sans CJK TC DemiLight" w:eastAsia="Noto Sans CJK TC DemiLight" w:hAnsi="Noto Sans CJK TC DemiLight" w:cs="Times New Roman"/>
           <w:spacing w:val="-1"/>
           <w:kern w:val="0"/>
           <w:sz w:val="28"/>
@@ -8473,7 +8401,7 @@
       <w:pPr>
         <w:spacing w:line="480" w:lineRule="exact"/>
         <w:rPr>
-          <w:rFonts w:ascii="Noto Sans CJK TC DemiLight" w:eastAsia="Noto Sans CJK TC DemiLight" w:hAnsi="Noto Sans CJK TC DemiLight" w:cs="Times New Roman" w:hint="eastAsia"/>
+          <w:rFonts w:ascii="Noto Sans CJK TC DemiLight" w:eastAsia="Noto Sans CJK TC DemiLight" w:hAnsi="Noto Sans CJK TC DemiLight" w:cs="Times New Roman"/>
           <w:spacing w:val="-1"/>
           <w:kern w:val="0"/>
           <w:sz w:val="28"/>
@@ -8530,7 +8458,7 @@
       <w:pPr>
         <w:spacing w:line="480" w:lineRule="exact"/>
         <w:rPr>
-          <w:rFonts w:ascii="Noto Sans CJK TC DemiLight" w:eastAsia="Noto Sans CJK TC DemiLight" w:hAnsi="Noto Sans CJK TC DemiLight" w:cs="Times New Roman" w:hint="eastAsia"/>
+          <w:rFonts w:ascii="Noto Sans CJK TC DemiLight" w:eastAsia="Noto Sans CJK TC DemiLight" w:hAnsi="Noto Sans CJK TC DemiLight" w:cs="Times New Roman"/>
           <w:spacing w:val="-1"/>
           <w:kern w:val="0"/>
           <w:sz w:val="28"/>
@@ -8547,7 +8475,7 @@
           <w:szCs w:val="28"/>
         </w:rPr>
         <w:drawing>
-          <wp:anchor distT="0" distB="0" distL="114300" distR="114300" simplePos="0" relativeHeight="251681792" behindDoc="1" locked="0" layoutInCell="1" allowOverlap="1" wp14:anchorId="34339B5F" wp14:editId="76C5E8FA">
+          <wp:anchor distT="0" distB="0" distL="114300" distR="114300" simplePos="0" relativeHeight="251681792" behindDoc="1" locked="0" layoutInCell="1" allowOverlap="1" wp14:anchorId="34339B5F" wp14:editId="1E39A768">
             <wp:simplePos x="0" y="0"/>
             <wp:positionH relativeFrom="margin">
               <wp:align>center</wp:align>
@@ -8607,7 +8535,7 @@
       <w:pPr>
         <w:spacing w:line="480" w:lineRule="exact"/>
         <w:rPr>
-          <w:rFonts w:ascii="Noto Sans CJK TC DemiLight" w:eastAsia="Noto Sans CJK TC DemiLight" w:hAnsi="Noto Sans CJK TC DemiLight" w:cs="Times New Roman" w:hint="eastAsia"/>
+          <w:rFonts w:ascii="Noto Sans CJK TC DemiLight" w:eastAsia="Noto Sans CJK TC DemiLight" w:hAnsi="Noto Sans CJK TC DemiLight" w:cs="Times New Roman"/>
           <w:spacing w:val="-1"/>
           <w:kern w:val="0"/>
           <w:sz w:val="28"/>
@@ -8626,6 +8554,93 @@
           <w:szCs w:val="28"/>
         </w:rPr>
       </w:pPr>
+      <w:r>
+        <w:rPr>
+          <w:rFonts w:ascii="Noto Sans CJK TC Medium" w:eastAsia="Noto Sans CJK TC Medium" w:hAnsi="Noto Sans CJK TC Medium" w:cs="Times New Roman" w:hint="eastAsia"/>
+          <w:noProof/>
+          <w:spacing w:val="-1"/>
+          <w:kern w:val="0"/>
+          <w:sz w:val="36"/>
+          <w:szCs w:val="30"/>
+        </w:rPr>
+        <mc:AlternateContent>
+          <mc:Choice Requires="wps">
+            <w:drawing>
+              <wp:anchor distT="0" distB="0" distL="114300" distR="114300" simplePos="0" relativeHeight="251682816" behindDoc="0" locked="0" layoutInCell="1" allowOverlap="1" wp14:anchorId="09AD3714" wp14:editId="3A272A26">
+                <wp:simplePos x="0" y="0"/>
+                <wp:positionH relativeFrom="column">
+                  <wp:posOffset>1293633</wp:posOffset>
+                </wp:positionH>
+                <wp:positionV relativeFrom="paragraph">
+                  <wp:posOffset>263305</wp:posOffset>
+                </wp:positionV>
+                <wp:extent cx="2150198" cy="321398"/>
+                <wp:effectExtent l="0" t="0" r="21590" b="21590"/>
+                <wp:wrapNone/>
+                <wp:docPr id="1" name="矩形 1"/>
+                <wp:cNvGraphicFramePr/>
+                <a:graphic xmlns:a="http://schemas.openxmlformats.org/drawingml/2006/main">
+                  <a:graphicData uri="http://schemas.microsoft.com/office/word/2010/wordprocessingShape">
+                    <wps:wsp>
+                      <wps:cNvSpPr/>
+                      <wps:spPr>
+                        <a:xfrm>
+                          <a:off x="0" y="0"/>
+                          <a:ext cx="2150198" cy="321398"/>
+                        </a:xfrm>
+                        <a:prstGeom prst="rect">
+                          <a:avLst/>
+                        </a:prstGeom>
+                        <a:noFill/>
+                        <a:ln w="19050">
+                          <a:solidFill>
+                            <a:schemeClr val="accent6">
+                              <a:lumMod val="75000"/>
+                            </a:schemeClr>
+                          </a:solidFill>
+                        </a:ln>
+                      </wps:spPr>
+                      <wps:style>
+                        <a:lnRef idx="2">
+                          <a:schemeClr val="accent1">
+                            <a:shade val="50000"/>
+                          </a:schemeClr>
+                        </a:lnRef>
+                        <a:fillRef idx="1">
+                          <a:schemeClr val="accent1"/>
+                        </a:fillRef>
+                        <a:effectRef idx="0">
+                          <a:schemeClr val="accent1"/>
+                        </a:effectRef>
+                        <a:fontRef idx="minor">
+                          <a:schemeClr val="lt1"/>
+                        </a:fontRef>
+                      </wps:style>
+                      <wps:bodyPr rot="0" spcFirstLastPara="0" vertOverflow="overflow" horzOverflow="overflow" vert="horz" wrap="square" lIns="91440" tIns="45720" rIns="91440" bIns="45720" numCol="1" spcCol="0" rtlCol="0" fromWordArt="0" anchor="ctr" anchorCtr="0" forceAA="0" compatLnSpc="1">
+                        <a:prstTxWarp prst="textNoShape">
+                          <a:avLst/>
+                        </a:prstTxWarp>
+                        <a:noAutofit/>
+                      </wps:bodyPr>
+                    </wps:wsp>
+                  </a:graphicData>
+                </a:graphic>
+                <wp14:sizeRelH relativeFrom="margin">
+                  <wp14:pctWidth>0</wp14:pctWidth>
+                </wp14:sizeRelH>
+                <wp14:sizeRelV relativeFrom="margin">
+                  <wp14:pctHeight>0</wp14:pctHeight>
+                </wp14:sizeRelV>
+              </wp:anchor>
+            </w:drawing>
+          </mc:Choice>
+          <mc:Fallback>
+            <w:pict>
+              <v:rect w14:anchorId="753B81B3" id="矩形 1" o:spid="_x0000_s1026" style="position:absolute;margin-left:101.85pt;margin-top:20.75pt;width:169.3pt;height:25.3pt;z-index:251682816;visibility:visible;mso-wrap-style:square;mso-width-percent:0;mso-height-percent:0;mso-wrap-distance-left:9pt;mso-wrap-distance-top:0;mso-wrap-distance-right:9pt;mso-wrap-distance-bottom:0;mso-position-horizontal:absolute;mso-position-horizontal-relative:text;mso-position-vertical:absolute;mso-position-vertical-relative:text;mso-width-percent:0;mso-height-percent:0;mso-width-relative:margin;mso-height-relative:margin;v-text-anchor:middle" o:gfxdata="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" filled="f" strokecolor="#538135 [2409]" strokeweight="1.5pt"/>
+            </w:pict>
+          </mc:Fallback>
+        </mc:AlternateContent>
+      </w:r>
     </w:p>
     <w:p>
       <w:pPr>
@@ -8674,6 +8689,93 @@
           <w:szCs w:val="28"/>
         </w:rPr>
       </w:pPr>
+      <w:r>
+        <w:rPr>
+          <w:rFonts w:ascii="Noto Sans CJK TC Medium" w:eastAsia="Noto Sans CJK TC Medium" w:hAnsi="Noto Sans CJK TC Medium" w:cs="Times New Roman" w:hint="eastAsia"/>
+          <w:noProof/>
+          <w:spacing w:val="-1"/>
+          <w:kern w:val="0"/>
+          <w:sz w:val="36"/>
+          <w:szCs w:val="30"/>
+        </w:rPr>
+        <mc:AlternateContent>
+          <mc:Choice Requires="wps">
+            <w:drawing>
+              <wp:anchor distT="0" distB="0" distL="114300" distR="114300" simplePos="0" relativeHeight="251684864" behindDoc="0" locked="0" layoutInCell="1" allowOverlap="1" wp14:anchorId="062AB3C9" wp14:editId="73243247">
+                <wp:simplePos x="0" y="0"/>
+                <wp:positionH relativeFrom="column">
+                  <wp:posOffset>3172227</wp:posOffset>
+                </wp:positionH>
+                <wp:positionV relativeFrom="paragraph">
+                  <wp:posOffset>166735</wp:posOffset>
+                </wp:positionV>
+                <wp:extent cx="1131501" cy="352997"/>
+                <wp:effectExtent l="0" t="0" r="12065" b="28575"/>
+                <wp:wrapNone/>
+                <wp:docPr id="4" name="矩形 4"/>
+                <wp:cNvGraphicFramePr/>
+                <a:graphic xmlns:a="http://schemas.openxmlformats.org/drawingml/2006/main">
+                  <a:graphicData uri="http://schemas.microsoft.com/office/word/2010/wordprocessingShape">
+                    <wps:wsp>
+                      <wps:cNvSpPr/>
+                      <wps:spPr>
+                        <a:xfrm>
+                          <a:off x="0" y="0"/>
+                          <a:ext cx="1131501" cy="352997"/>
+                        </a:xfrm>
+                        <a:prstGeom prst="rect">
+                          <a:avLst/>
+                        </a:prstGeom>
+                        <a:noFill/>
+                        <a:ln w="19050">
+                          <a:solidFill>
+                            <a:schemeClr val="accent6">
+                              <a:lumMod val="75000"/>
+                            </a:schemeClr>
+                          </a:solidFill>
+                        </a:ln>
+                      </wps:spPr>
+                      <wps:style>
+                        <a:lnRef idx="2">
+                          <a:schemeClr val="accent1">
+                            <a:shade val="50000"/>
+                          </a:schemeClr>
+                        </a:lnRef>
+                        <a:fillRef idx="1">
+                          <a:schemeClr val="accent1"/>
+                        </a:fillRef>
+                        <a:effectRef idx="0">
+                          <a:schemeClr val="accent1"/>
+                        </a:effectRef>
+                        <a:fontRef idx="minor">
+                          <a:schemeClr val="lt1"/>
+                        </a:fontRef>
+                      </wps:style>
+                      <wps:bodyPr rot="0" spcFirstLastPara="0" vertOverflow="overflow" horzOverflow="overflow" vert="horz" wrap="square" lIns="91440" tIns="45720" rIns="91440" bIns="45720" numCol="1" spcCol="0" rtlCol="0" fromWordArt="0" anchor="ctr" anchorCtr="0" forceAA="0" compatLnSpc="1">
+                        <a:prstTxWarp prst="textNoShape">
+                          <a:avLst/>
+                        </a:prstTxWarp>
+                        <a:noAutofit/>
+                      </wps:bodyPr>
+                    </wps:wsp>
+                  </a:graphicData>
+                </a:graphic>
+                <wp14:sizeRelH relativeFrom="margin">
+                  <wp14:pctWidth>0</wp14:pctWidth>
+                </wp14:sizeRelH>
+                <wp14:sizeRelV relativeFrom="margin">
+                  <wp14:pctHeight>0</wp14:pctHeight>
+                </wp14:sizeRelV>
+              </wp:anchor>
+            </w:drawing>
+          </mc:Choice>
+          <mc:Fallback>
+            <w:pict>
+              <v:rect w14:anchorId="7AA7C361" id="矩形 4" o:spid="_x0000_s1026" style="position:absolute;margin-left:249.8pt;margin-top:13.15pt;width:89.1pt;height:27.8pt;z-index:251684864;visibility:visible;mso-wrap-style:square;mso-width-percent:0;mso-height-percent:0;mso-wrap-distance-left:9pt;mso-wrap-distance-top:0;mso-wrap-distance-right:9pt;mso-wrap-distance-bottom:0;mso-position-horizontal:absolute;mso-position-horizontal-relative:text;mso-position-vertical:absolute;mso-position-vertical-relative:text;mso-width-percent:0;mso-height-percent:0;mso-width-relative:margin;mso-height-relative:margin;v-text-anchor:middle" o:gfxdata="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" filled="f" strokecolor="#538135 [2409]" strokeweight="1.5pt"/>
+            </w:pict>
+          </mc:Fallback>
+        </mc:AlternateContent>
+      </w:r>
     </w:p>
     <w:p>
       <w:pPr>
@@ -8739,7 +8841,7 @@
       <w:pPr>
         <w:spacing w:line="480" w:lineRule="exact"/>
         <w:rPr>
-          <w:rFonts w:ascii="Noto Sans CJK TC DemiLight" w:eastAsia="Noto Sans CJK TC DemiLight" w:hAnsi="Noto Sans CJK TC DemiLight" w:cs="Times New Roman" w:hint="eastAsia"/>
+          <w:rFonts w:ascii="Noto Sans CJK TC DemiLight" w:eastAsia="Noto Sans CJK TC DemiLight" w:hAnsi="Noto Sans CJK TC DemiLight" w:cs="Times New Roman"/>
           <w:spacing w:val="-1"/>
           <w:kern w:val="0"/>
           <w:sz w:val="28"/>
@@ -8799,19 +8901,108 @@
       <w:pPr>
         <w:spacing w:line="480" w:lineRule="exact"/>
         <w:rPr>
-          <w:rFonts w:ascii="Noto Sans CJK TC DemiLight" w:eastAsia="Noto Sans CJK TC DemiLight" w:hAnsi="Noto Sans CJK TC DemiLight" w:cs="Times New Roman" w:hint="eastAsia"/>
-          <w:spacing w:val="-1"/>
-          <w:kern w:val="0"/>
-          <w:sz w:val="28"/>
-          <w:szCs w:val="28"/>
-        </w:rPr>
-      </w:pPr>
+          <w:rFonts w:ascii="Noto Sans CJK TC DemiLight" w:eastAsia="Noto Sans CJK TC DemiLight" w:hAnsi="Noto Sans CJK TC DemiLight" w:cs="Times New Roman"/>
+          <w:spacing w:val="-1"/>
+          <w:kern w:val="0"/>
+          <w:sz w:val="28"/>
+          <w:szCs w:val="28"/>
+        </w:rPr>
+      </w:pPr>
+      <w:bookmarkStart w:id="2" w:name="_GoBack"/>
+      <w:r>
+        <w:rPr>
+          <w:rFonts w:ascii="Noto Sans CJK TC Medium" w:eastAsia="Noto Sans CJK TC Medium" w:hAnsi="Noto Sans CJK TC Medium" w:cs="Times New Roman" w:hint="eastAsia"/>
+          <w:noProof/>
+          <w:spacing w:val="-1"/>
+          <w:kern w:val="0"/>
+          <w:sz w:val="36"/>
+          <w:szCs w:val="30"/>
+        </w:rPr>
+        <mc:AlternateContent>
+          <mc:Choice Requires="wps">
+            <w:drawing>
+              <wp:anchor distT="0" distB="0" distL="114300" distR="114300" simplePos="0" relativeHeight="251686912" behindDoc="0" locked="0" layoutInCell="1" allowOverlap="1" wp14:anchorId="21044135" wp14:editId="03AE2B05">
+                <wp:simplePos x="0" y="0"/>
+                <wp:positionH relativeFrom="column">
+                  <wp:posOffset>4480452</wp:posOffset>
+                </wp:positionH>
+                <wp:positionV relativeFrom="paragraph">
+                  <wp:posOffset>9808</wp:posOffset>
+                </wp:positionV>
+                <wp:extent cx="819339" cy="334978"/>
+                <wp:effectExtent l="0" t="0" r="19050" b="27305"/>
+                <wp:wrapNone/>
+                <wp:docPr id="5" name="矩形 5"/>
+                <wp:cNvGraphicFramePr/>
+                <a:graphic xmlns:a="http://schemas.openxmlformats.org/drawingml/2006/main">
+                  <a:graphicData uri="http://schemas.microsoft.com/office/word/2010/wordprocessingShape">
+                    <wps:wsp>
+                      <wps:cNvSpPr/>
+                      <wps:spPr>
+                        <a:xfrm>
+                          <a:off x="0" y="0"/>
+                          <a:ext cx="819339" cy="334978"/>
+                        </a:xfrm>
+                        <a:prstGeom prst="rect">
+                          <a:avLst/>
+                        </a:prstGeom>
+                        <a:noFill/>
+                        <a:ln w="19050">
+                          <a:solidFill>
+                            <a:schemeClr val="accent6">
+                              <a:lumMod val="75000"/>
+                            </a:schemeClr>
+                          </a:solidFill>
+                        </a:ln>
+                      </wps:spPr>
+                      <wps:style>
+                        <a:lnRef idx="2">
+                          <a:schemeClr val="accent1">
+                            <a:shade val="50000"/>
+                          </a:schemeClr>
+                        </a:lnRef>
+                        <a:fillRef idx="1">
+                          <a:schemeClr val="accent1"/>
+                        </a:fillRef>
+                        <a:effectRef idx="0">
+                          <a:schemeClr val="accent1"/>
+                        </a:effectRef>
+                        <a:fontRef idx="minor">
+                          <a:schemeClr val="lt1"/>
+                        </a:fontRef>
+                      </wps:style>
+                      <wps:bodyPr rot="0" spcFirstLastPara="0" vertOverflow="overflow" horzOverflow="overflow" vert="horz" wrap="square" lIns="91440" tIns="45720" rIns="91440" bIns="45720" numCol="1" spcCol="0" rtlCol="0" fromWordArt="0" anchor="ctr" anchorCtr="0" forceAA="0" compatLnSpc="1">
+                        <a:prstTxWarp prst="textNoShape">
+                          <a:avLst/>
+                        </a:prstTxWarp>
+                        <a:noAutofit/>
+                      </wps:bodyPr>
+                    </wps:wsp>
+                  </a:graphicData>
+                </a:graphic>
+                <wp14:sizeRelH relativeFrom="margin">
+                  <wp14:pctWidth>0</wp14:pctWidth>
+                </wp14:sizeRelH>
+                <wp14:sizeRelV relativeFrom="margin">
+                  <wp14:pctHeight>0</wp14:pctHeight>
+                </wp14:sizeRelV>
+              </wp:anchor>
+            </w:drawing>
+          </mc:Choice>
+          <mc:Fallback>
+            <w:pict>
+              <v:rect w14:anchorId="5BA90A10" id="矩形 5" o:spid="_x0000_s1026" style="position:absolute;margin-left:352.8pt;margin-top:.75pt;width:64.5pt;height:26.4pt;z-index:251686912;visibility:visible;mso-wrap-style:square;mso-width-percent:0;mso-height-percent:0;mso-wrap-distance-left:9pt;mso-wrap-distance-top:0;mso-wrap-distance-right:9pt;mso-wrap-distance-bottom:0;mso-position-horizontal:absolute;mso-position-horizontal-relative:text;mso-position-vertical:absolute;mso-position-vertical-relative:text;mso-width-percent:0;mso-height-percent:0;mso-width-relative:margin;mso-height-relative:margin;v-text-anchor:middle" o:gfxdata="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" filled="f" strokecolor="#538135 [2409]" strokeweight="1.5pt"/>
+            </w:pict>
+          </mc:Fallback>
+        </mc:AlternateContent>
+      </w:r>
+      <w:bookmarkEnd w:id="2"/>
     </w:p>
     <w:p>
       <w:pPr>
         <w:spacing w:line="480" w:lineRule="exact"/>
         <w:rPr>
-          <w:rFonts w:ascii="Noto Sans CJK TC DemiLight" w:eastAsia="Noto Sans CJK TC DemiLight" w:hAnsi="Noto Sans CJK TC DemiLight" w:cs="Times New Roman" w:hint="eastAsia"/>
+          <w:rFonts w:ascii="Noto Sans CJK TC DemiLight" w:eastAsia="Noto Sans CJK TC DemiLight" w:hAnsi="Noto Sans CJK TC DemiLight" w:cs="Times New Roman"/>
           <w:spacing w:val="-1"/>
           <w:kern w:val="0"/>
           <w:sz w:val="28"/>
@@ -8823,7 +9014,7 @@
       <w:pPr>
         <w:spacing w:line="480" w:lineRule="exact"/>
         <w:rPr>
-          <w:rFonts w:ascii="Noto Sans CJK TC DemiLight" w:eastAsia="Noto Sans CJK TC DemiLight" w:hAnsi="Noto Sans CJK TC DemiLight" w:cs="Times New Roman" w:hint="eastAsia"/>
+          <w:rFonts w:ascii="Noto Sans CJK TC DemiLight" w:eastAsia="Noto Sans CJK TC DemiLight" w:hAnsi="Noto Sans CJK TC DemiLight" w:cs="Times New Roman"/>
           <w:spacing w:val="-1"/>
           <w:kern w:val="0"/>
           <w:sz w:val="28"/>
@@ -9468,21 +9659,19 @@
       <w:pPr>
         <w:spacing w:line="480" w:lineRule="exact"/>
         <w:rPr>
-          <w:rFonts w:ascii="Noto Sans CJK TC DemiLight" w:eastAsia="Noto Sans CJK TC DemiLight" w:hAnsi="Noto Sans CJK TC DemiLight" w:cs="Times New Roman" w:hint="eastAsia"/>
-          <w:spacing w:val="-1"/>
-          <w:kern w:val="0"/>
-          <w:sz w:val="28"/>
-          <w:szCs w:val="28"/>
-        </w:rPr>
-      </w:pPr>
-      <w:bookmarkStart w:id="2" w:name="_GoBack"/>
-      <w:bookmarkEnd w:id="2"/>
+          <w:rFonts w:ascii="Noto Sans CJK TC DemiLight" w:eastAsia="Noto Sans CJK TC DemiLight" w:hAnsi="Noto Sans CJK TC DemiLight" w:cs="Times New Roman"/>
+          <w:spacing w:val="-1"/>
+          <w:kern w:val="0"/>
+          <w:sz w:val="28"/>
+          <w:szCs w:val="28"/>
+        </w:rPr>
+      </w:pPr>
     </w:p>
     <w:p>
       <w:pPr>
         <w:spacing w:line="480" w:lineRule="exact"/>
         <w:rPr>
-          <w:rFonts w:ascii="Noto Sans CJK TC DemiLight" w:eastAsia="Noto Sans CJK TC DemiLight" w:hAnsi="Noto Sans CJK TC DemiLight" w:cs="Times New Roman" w:hint="eastAsia"/>
+          <w:rFonts w:ascii="Noto Sans CJK TC DemiLight" w:eastAsia="Noto Sans CJK TC DemiLight" w:hAnsi="Noto Sans CJK TC DemiLight" w:cs="Times New Roman"/>
           <w:spacing w:val="-1"/>
           <w:kern w:val="0"/>
           <w:sz w:val="28"/>
@@ -9494,7 +9683,7 @@
       <w:pPr>
         <w:spacing w:line="480" w:lineRule="exact"/>
         <w:rPr>
-          <w:rFonts w:ascii="Noto Sans CJK TC DemiLight" w:eastAsia="Noto Sans CJK TC DemiLight" w:hAnsi="Noto Sans CJK TC DemiLight" w:cs="Times New Roman" w:hint="eastAsia"/>
+          <w:rFonts w:ascii="Noto Sans CJK TC DemiLight" w:eastAsia="Noto Sans CJK TC DemiLight" w:hAnsi="Noto Sans CJK TC DemiLight" w:cs="Times New Roman"/>
           <w:spacing w:val="-1"/>
           <w:kern w:val="0"/>
           <w:sz w:val="28"/>
@@ -17183,7 +17372,7 @@
 </file>
 
 <file path=customXml/itemProps1.xml><?xml version="1.0" encoding="utf-8"?>
-<ds:datastoreItem xmlns:ds="http://schemas.openxmlformats.org/officeDocument/2006/customXml" ds:itemID="{BCBD05CF-884F-4C75-99CE-CB7BC5A190A3}">
+<ds:datastoreItem xmlns:ds="http://schemas.openxmlformats.org/officeDocument/2006/customXml" ds:itemID="{5F84B69D-3055-4B41-A196-C4099D74DC75}">
   <ds:schemaRefs>
     <ds:schemaRef ds:uri="http://schemas.openxmlformats.org/officeDocument/2006/bibliography"/>
   </ds:schemaRefs>

</xml_diff>